<commit_message>
Some tests fixed, PipCore dynamic class loaded 50% implemented
</commit_message>
<xml_diff>
--- a/Documentation/HiWi Doc/16_notes.docx
+++ b/Documentation/HiWi Doc/16_notes.docx
@@ -11,7 +11,6 @@
       <w:pPr>
         <w:pStyle w:val="Heading1"/>
       </w:pPr>
-      <w:proofErr w:type="gramStart"/>
       <w:r>
         <w:t xml:space="preserve">Week </w:t>
       </w:r>
@@ -21,9 +20,8 @@
       <w:r>
         <w:t>6</w:t>
       </w:r>
-      <w:proofErr w:type="gramEnd"/>
-      <w:r>
-        <w:t xml:space="preserve"> (4</w:t>
+      <w:r>
+        <w:t xml:space="preserve"> (5</w:t>
       </w:r>
       <w:r>
         <w:t xml:space="preserve"> h)</w:t>

</xml_diff>